<commit_message>
kurzfassungen + bilder die schirch san
</commit_message>
<xml_diff>
--- a/Doku/Kurzfassungen/DE.docx
+++ b/Doku/Kurzfassungen/DE.docx
@@ -485,13 +485,6 @@
               </w:rPr>
             </w:pPr>
           </w:p>
-          <w:p>
-            <w:pPr>
-              <w:rPr>
-                <w:rFonts w:ascii="Arial" w:hAnsi="Arial" w:cs="Arial"/>
-              </w:rPr>
-            </w:pPr>
-          </w:p>
         </w:tc>
       </w:tr>
     </w:tbl>
@@ -571,50 +564,65 @@
               <w:rPr>
                 <w:rFonts w:ascii="Arial" w:hAnsi="Arial" w:cs="Arial"/>
               </w:rPr>
-              <w:t xml:space="preserve">Der zum Schweben benötigte Luftstrom wird mit einem 10kW Elektromotor und einem 6-Blatt Propeller erzeugt. </w:t>
-            </w:r>
-          </w:p>
-          <w:p>
-            <w:pPr>
-              <w:rPr>
-                <w:rFonts w:ascii="Arial" w:hAnsi="Arial" w:cs="Arial"/>
-              </w:rPr>
-            </w:pPr>
-          </w:p>
-          <w:p>
-            <w:pPr>
-              <w:rPr>
-                <w:rFonts w:ascii="Arial" w:hAnsi="Arial" w:cs="Arial"/>
-              </w:rPr>
-            </w:pPr>
-          </w:p>
-          <w:p>
-            <w:pPr>
-              <w:rPr>
-                <w:rFonts w:ascii="Arial" w:hAnsi="Arial" w:cs="Arial"/>
-              </w:rPr>
-            </w:pPr>
-          </w:p>
-          <w:p>
-            <w:pPr>
-              <w:rPr>
-                <w:rFonts w:ascii="Arial" w:hAnsi="Arial" w:cs="Arial"/>
-              </w:rPr>
-            </w:pPr>
-          </w:p>
-          <w:p>
-            <w:pPr>
-              <w:rPr>
-                <w:rFonts w:ascii="Arial" w:hAnsi="Arial" w:cs="Arial"/>
-              </w:rPr>
-            </w:pPr>
-          </w:p>
-          <w:p>
-            <w:pPr>
-              <w:rPr>
-                <w:rFonts w:ascii="Arial" w:hAnsi="Arial" w:cs="Arial"/>
-              </w:rPr>
-            </w:pPr>
+              <w:t>Der Aufbau ist als Leichtbaukonstruktion über einem Schlauchboot realisier</w:t>
+            </w:r>
+            <w:r>
+              <w:rPr>
+                <w:rFonts w:ascii="Arial" w:hAnsi="Arial" w:cs="Arial"/>
+              </w:rPr>
+              <w:t>t</w:t>
+            </w:r>
+            <w:r>
+              <w:rPr>
+                <w:rFonts w:ascii="Arial" w:hAnsi="Arial" w:cs="Arial"/>
+              </w:rPr>
+              <w:t>.</w:t>
+            </w:r>
+          </w:p>
+          <w:p>
+            <w:pPr>
+              <w:rPr>
+                <w:rFonts w:ascii="Arial" w:hAnsi="Arial" w:cs="Arial"/>
+              </w:rPr>
+            </w:pPr>
+            <w:r>
+              <w:rPr>
+                <w:rFonts w:ascii="Arial" w:hAnsi="Arial" w:cs="Arial"/>
+              </w:rPr>
+              <w:t>Der zum Schweben benötigte Luftstrom wird mit einem 10kW Elektromotor und einem 6-Blatt Propeller erzeugt.</w:t>
+            </w:r>
+            <w:r>
+              <w:rPr>
+                <w:rFonts w:ascii="Arial" w:hAnsi="Arial" w:cs="Arial"/>
+              </w:rPr>
+              <w:t xml:space="preserve"> Der für den Vortrieb benötigte Luftstrom wird mit einem weiteren 10kW Elektromotor realisiert, zur Lenkung werden mit Servos gesteuerte Fahnen verwendet.</w:t>
+            </w:r>
+          </w:p>
+          <w:p>
+            <w:pPr>
+              <w:rPr>
+                <w:rFonts w:ascii="Arial" w:hAnsi="Arial" w:cs="Arial"/>
+              </w:rPr>
+            </w:pPr>
+            <w:r>
+              <w:rPr>
+                <w:rFonts w:ascii="Arial" w:hAnsi="Arial" w:cs="Arial"/>
+              </w:rPr>
+              <w:t>Der Fahrer kann das Hovercraft mit einem Lenker und 2 Daumengashebel steuern.</w:t>
+            </w:r>
+          </w:p>
+          <w:p>
+            <w:pPr>
+              <w:rPr>
+                <w:rFonts w:ascii="Arial" w:hAnsi="Arial" w:cs="Arial"/>
+              </w:rPr>
+            </w:pPr>
+            <w:r>
+              <w:rPr>
+                <w:rFonts w:ascii="Arial" w:hAnsi="Arial" w:cs="Arial"/>
+              </w:rPr>
+              <w:t>Zum Laden der Akkus muss das Ladegerät an den vorbereiteten Kabeln angeschlossen und der Ladevorgang gestartet werden.</w:t>
+            </w:r>
           </w:p>
           <w:p>
             <w:pPr>
@@ -697,62 +705,12 @@
                 <w:rFonts w:ascii="Arial" w:hAnsi="Arial" w:cs="Arial"/>
               </w:rPr>
             </w:pPr>
-          </w:p>
-          <w:p>
-            <w:pPr>
-              <w:rPr>
-                <w:rFonts w:ascii="Arial" w:hAnsi="Arial" w:cs="Arial"/>
-              </w:rPr>
-            </w:pPr>
-          </w:p>
-          <w:p>
-            <w:pPr>
-              <w:rPr>
-                <w:rFonts w:ascii="Arial" w:hAnsi="Arial" w:cs="Arial"/>
-              </w:rPr>
-            </w:pPr>
-          </w:p>
-          <w:p>
-            <w:pPr>
-              <w:rPr>
-                <w:rFonts w:ascii="Arial" w:hAnsi="Arial" w:cs="Arial"/>
-              </w:rPr>
-            </w:pPr>
-          </w:p>
-          <w:p>
-            <w:pPr>
-              <w:rPr>
-                <w:rFonts w:ascii="Arial" w:hAnsi="Arial" w:cs="Arial"/>
-              </w:rPr>
-            </w:pPr>
-          </w:p>
-          <w:p>
-            <w:pPr>
-              <w:rPr>
-                <w:rFonts w:ascii="Arial" w:hAnsi="Arial" w:cs="Arial"/>
-              </w:rPr>
-            </w:pPr>
-          </w:p>
-          <w:p>
-            <w:pPr>
-              <w:rPr>
-                <w:rFonts w:ascii="Arial" w:hAnsi="Arial" w:cs="Arial"/>
-              </w:rPr>
-            </w:pPr>
-          </w:p>
-          <w:p>
-            <w:pPr>
-              <w:rPr>
-                <w:rFonts w:ascii="Arial" w:hAnsi="Arial" w:cs="Arial"/>
-              </w:rPr>
-            </w:pPr>
-          </w:p>
-          <w:p>
-            <w:pPr>
-              <w:rPr>
-                <w:rFonts w:ascii="Arial" w:hAnsi="Arial" w:cs="Arial"/>
-              </w:rPr>
-            </w:pPr>
+            <w:r>
+              <w:rPr>
+                <w:rFonts w:ascii="Arial" w:hAnsi="Arial" w:cs="Arial"/>
+              </w:rPr>
+              <w:t>Zum Zeitpunkt der Abgabe war das Hovercraft fertigkonstruiert, die Elektronik war eingebaut und getestet. Das Luftkissenboot war somit einsatzbereit und es wurden bereits Probefahrten absolviert.</w:t>
+            </w:r>
           </w:p>
           <w:p>
             <w:pPr>
@@ -853,167 +811,303 @@
                 <w:rFonts w:ascii="Arial" w:hAnsi="Arial" w:cs="Arial"/>
               </w:rPr>
             </w:pPr>
-          </w:p>
-          <w:p>
-            <w:pPr>
-              <w:rPr>
-                <w:rFonts w:ascii="Arial" w:hAnsi="Arial" w:cs="Arial"/>
-              </w:rPr>
-            </w:pPr>
-          </w:p>
-          <w:p>
-            <w:pPr>
-              <w:rPr>
-                <w:rFonts w:ascii="Arial" w:hAnsi="Arial" w:cs="Arial"/>
-              </w:rPr>
-            </w:pPr>
-          </w:p>
-          <w:p>
-            <w:pPr>
-              <w:rPr>
-                <w:rFonts w:ascii="Arial" w:hAnsi="Arial" w:cs="Arial"/>
-              </w:rPr>
-            </w:pPr>
-          </w:p>
-          <w:p>
-            <w:pPr>
-              <w:rPr>
-                <w:rFonts w:ascii="Arial" w:hAnsi="Arial" w:cs="Arial"/>
-              </w:rPr>
-            </w:pPr>
-          </w:p>
-          <w:p>
-            <w:pPr>
-              <w:rPr>
-                <w:rFonts w:ascii="Arial" w:hAnsi="Arial" w:cs="Arial"/>
-              </w:rPr>
-            </w:pPr>
-          </w:p>
-          <w:p>
-            <w:pPr>
-              <w:rPr>
-                <w:rFonts w:ascii="Arial" w:hAnsi="Arial" w:cs="Arial"/>
-              </w:rPr>
-            </w:pPr>
-          </w:p>
-          <w:p>
-            <w:pPr>
-              <w:rPr>
-                <w:rFonts w:ascii="Arial" w:hAnsi="Arial" w:cs="Arial"/>
-              </w:rPr>
-            </w:pPr>
-          </w:p>
-          <w:p>
-            <w:pPr>
-              <w:rPr>
-                <w:rFonts w:ascii="Arial" w:hAnsi="Arial" w:cs="Arial"/>
-              </w:rPr>
-            </w:pPr>
-          </w:p>
-          <w:p>
-            <w:pPr>
-              <w:rPr>
-                <w:rFonts w:ascii="Arial" w:hAnsi="Arial" w:cs="Arial"/>
-              </w:rPr>
-            </w:pPr>
-          </w:p>
-          <w:p>
-            <w:pPr>
-              <w:rPr>
-                <w:rFonts w:ascii="Arial" w:hAnsi="Arial" w:cs="Arial"/>
-              </w:rPr>
-            </w:pPr>
-          </w:p>
-          <w:p>
-            <w:pPr>
-              <w:rPr>
-                <w:rFonts w:ascii="Arial" w:hAnsi="Arial" w:cs="Arial"/>
-              </w:rPr>
-            </w:pPr>
-          </w:p>
-          <w:p>
-            <w:pPr>
-              <w:rPr>
-                <w:rFonts w:ascii="Arial" w:hAnsi="Arial" w:cs="Arial"/>
-              </w:rPr>
-            </w:pPr>
-          </w:p>
-          <w:p>
-            <w:pPr>
-              <w:rPr>
-                <w:rFonts w:ascii="Arial" w:hAnsi="Arial" w:cs="Arial"/>
-              </w:rPr>
-            </w:pPr>
-          </w:p>
-          <w:p>
-            <w:pPr>
-              <w:rPr>
-                <w:rFonts w:ascii="Arial" w:hAnsi="Arial" w:cs="Arial"/>
-              </w:rPr>
-            </w:pPr>
-          </w:p>
-          <w:p>
-            <w:pPr>
-              <w:rPr>
-                <w:rFonts w:ascii="Arial" w:hAnsi="Arial" w:cs="Arial"/>
-              </w:rPr>
-            </w:pPr>
-          </w:p>
-          <w:p>
-            <w:pPr>
-              <w:rPr>
-                <w:rFonts w:ascii="Arial" w:hAnsi="Arial" w:cs="Arial"/>
-              </w:rPr>
-            </w:pPr>
-          </w:p>
-          <w:p>
-            <w:pPr>
-              <w:rPr>
-                <w:rFonts w:ascii="Arial" w:hAnsi="Arial" w:cs="Arial"/>
-              </w:rPr>
-            </w:pPr>
-          </w:p>
-          <w:p>
-            <w:pPr>
-              <w:rPr>
-                <w:rFonts w:ascii="Arial" w:hAnsi="Arial" w:cs="Arial"/>
-              </w:rPr>
-            </w:pPr>
-          </w:p>
-          <w:p>
-            <w:pPr>
-              <w:rPr>
-                <w:rFonts w:ascii="Arial" w:hAnsi="Arial" w:cs="Arial"/>
-              </w:rPr>
-            </w:pPr>
-          </w:p>
-          <w:p>
-            <w:pPr>
-              <w:rPr>
-                <w:rFonts w:ascii="Arial" w:hAnsi="Arial" w:cs="Arial"/>
-              </w:rPr>
-            </w:pPr>
-          </w:p>
-          <w:p>
-            <w:pPr>
-              <w:rPr>
-                <w:rFonts w:ascii="Arial" w:hAnsi="Arial" w:cs="Arial"/>
-              </w:rPr>
-            </w:pPr>
-          </w:p>
-          <w:p>
-            <w:pPr>
-              <w:rPr>
-                <w:rFonts w:ascii="Arial" w:hAnsi="Arial" w:cs="Arial"/>
-              </w:rPr>
-            </w:pPr>
-          </w:p>
-          <w:p>
-            <w:pPr>
-              <w:rPr>
-                <w:rFonts w:ascii="Arial" w:hAnsi="Arial" w:cs="Arial"/>
-              </w:rPr>
-            </w:pPr>
+            <w:r>
+              <w:rPr>
+                <w:rFonts w:ascii="Arial" w:hAnsi="Arial" w:cs="Arial"/>
+                <w:noProof/>
+              </w:rPr>
+              <w:drawing>
+                <wp:anchor distT="0" distB="0" distL="114300" distR="114300" simplePos="0" relativeHeight="251658240" behindDoc="0" locked="0" layoutInCell="1" allowOverlap="1" wp14:anchorId="326A8034" wp14:editId="69A726CE">
+                  <wp:simplePos x="0" y="0"/>
+                  <wp:positionH relativeFrom="column">
+                    <wp:posOffset>697230</wp:posOffset>
+                  </wp:positionH>
+                  <wp:positionV relativeFrom="page">
+                    <wp:posOffset>71120</wp:posOffset>
+                  </wp:positionV>
+                  <wp:extent cx="2597785" cy="3215005"/>
+                  <wp:effectExtent l="0" t="0" r="0" b="4445"/>
+                  <wp:wrapNone/>
+                  <wp:docPr id="1" name="Grafik 1"/>
+                  <wp:cNvGraphicFramePr>
+                    <a:graphicFrameLocks xmlns:a="http://schemas.openxmlformats.org/drawingml/2006/main" noChangeAspect="1"/>
+                  </wp:cNvGraphicFramePr>
+                  <a:graphic xmlns:a="http://schemas.openxmlformats.org/drawingml/2006/main">
+                    <a:graphicData uri="http://schemas.openxmlformats.org/drawingml/2006/picture">
+                      <pic:pic xmlns:pic="http://schemas.openxmlformats.org/drawingml/2006/picture">
+                        <pic:nvPicPr>
+                          <pic:cNvPr id="0" name="Picture 1"/>
+                          <pic:cNvPicPr>
+                            <a:picLocks noChangeAspect="1" noChangeArrowheads="1"/>
+                          </pic:cNvPicPr>
+                        </pic:nvPicPr>
+                        <pic:blipFill>
+                          <a:blip r:embed="rId9" cstate="print">
+                            <a:extLst>
+                              <a:ext uri="{28A0092B-C50C-407E-A947-70E740481C1C}">
+                                <a14:useLocalDpi xmlns:a14="http://schemas.microsoft.com/office/drawing/2010/main" val="0"/>
+                              </a:ext>
+                            </a:extLst>
+                          </a:blip>
+                          <a:srcRect/>
+                          <a:stretch>
+                            <a:fillRect/>
+                          </a:stretch>
+                        </pic:blipFill>
+                        <pic:spPr bwMode="auto">
+                          <a:xfrm>
+                            <a:off x="0" y="0"/>
+                            <a:ext cx="2597785" cy="3215005"/>
+                          </a:xfrm>
+                          <a:prstGeom prst="rect">
+                            <a:avLst/>
+                          </a:prstGeom>
+                          <a:noFill/>
+                          <a:ln>
+                            <a:noFill/>
+                          </a:ln>
+                        </pic:spPr>
+                      </pic:pic>
+                    </a:graphicData>
+                  </a:graphic>
+                  <wp14:sizeRelH relativeFrom="margin">
+                    <wp14:pctWidth>0</wp14:pctWidth>
+                  </wp14:sizeRelH>
+                  <wp14:sizeRelV relativeFrom="margin">
+                    <wp14:pctHeight>0</wp14:pctHeight>
+                  </wp14:sizeRelV>
+                </wp:anchor>
+              </w:drawing>
+            </w:r>
+          </w:p>
+          <w:p>
+            <w:pPr>
+              <w:rPr>
+                <w:rFonts w:ascii="Arial" w:hAnsi="Arial" w:cs="Arial"/>
+              </w:rPr>
+            </w:pPr>
+          </w:p>
+          <w:p>
+            <w:pPr>
+              <w:rPr>
+                <w:rFonts w:ascii="Arial" w:hAnsi="Arial" w:cs="Arial"/>
+              </w:rPr>
+            </w:pPr>
+          </w:p>
+          <w:p>
+            <w:pPr>
+              <w:rPr>
+                <w:rFonts w:ascii="Arial" w:hAnsi="Arial" w:cs="Arial"/>
+              </w:rPr>
+            </w:pPr>
+          </w:p>
+          <w:p>
+            <w:pPr>
+              <w:rPr>
+                <w:rFonts w:ascii="Arial" w:hAnsi="Arial" w:cs="Arial"/>
+              </w:rPr>
+            </w:pPr>
+          </w:p>
+          <w:p>
+            <w:pPr>
+              <w:rPr>
+                <w:rFonts w:ascii="Arial" w:hAnsi="Arial" w:cs="Arial"/>
+              </w:rPr>
+            </w:pPr>
+          </w:p>
+          <w:p>
+            <w:pPr>
+              <w:rPr>
+                <w:rFonts w:ascii="Arial" w:hAnsi="Arial" w:cs="Arial"/>
+              </w:rPr>
+            </w:pPr>
+          </w:p>
+          <w:p>
+            <w:pPr>
+              <w:rPr>
+                <w:rFonts w:ascii="Arial" w:hAnsi="Arial" w:cs="Arial"/>
+              </w:rPr>
+            </w:pPr>
+          </w:p>
+          <w:p>
+            <w:pPr>
+              <w:rPr>
+                <w:rFonts w:ascii="Arial" w:hAnsi="Arial" w:cs="Arial"/>
+              </w:rPr>
+            </w:pPr>
+          </w:p>
+          <w:p>
+            <w:pPr>
+              <w:rPr>
+                <w:rFonts w:ascii="Arial" w:hAnsi="Arial" w:cs="Arial"/>
+              </w:rPr>
+            </w:pPr>
+          </w:p>
+          <w:p>
+            <w:pPr>
+              <w:rPr>
+                <w:rFonts w:ascii="Arial" w:hAnsi="Arial" w:cs="Arial"/>
+              </w:rPr>
+            </w:pPr>
+          </w:p>
+          <w:p>
+            <w:pPr>
+              <w:rPr>
+                <w:rFonts w:ascii="Arial" w:hAnsi="Arial" w:cs="Arial"/>
+              </w:rPr>
+            </w:pPr>
+          </w:p>
+          <w:p>
+            <w:pPr>
+              <w:rPr>
+                <w:rFonts w:ascii="Arial" w:hAnsi="Arial" w:cs="Arial"/>
+              </w:rPr>
+            </w:pPr>
+          </w:p>
+          <w:p>
+            <w:pPr>
+              <w:rPr>
+                <w:rFonts w:ascii="Arial" w:hAnsi="Arial" w:cs="Arial"/>
+              </w:rPr>
+            </w:pPr>
+          </w:p>
+          <w:p>
+            <w:pPr>
+              <w:rPr>
+                <w:rFonts w:ascii="Arial" w:hAnsi="Arial" w:cs="Arial"/>
+              </w:rPr>
+            </w:pPr>
+          </w:p>
+          <w:p>
+            <w:pPr>
+              <w:rPr>
+                <w:rFonts w:ascii="Arial" w:hAnsi="Arial" w:cs="Arial"/>
+              </w:rPr>
+            </w:pPr>
+          </w:p>
+          <w:p>
+            <w:pPr>
+              <w:rPr>
+                <w:rFonts w:ascii="Arial" w:hAnsi="Arial" w:cs="Arial"/>
+              </w:rPr>
+            </w:pPr>
+          </w:p>
+          <w:p>
+            <w:pPr>
+              <w:rPr>
+                <w:rFonts w:ascii="Arial" w:hAnsi="Arial" w:cs="Arial"/>
+              </w:rPr>
+            </w:pPr>
+          </w:p>
+          <w:p>
+            <w:pPr>
+              <w:rPr>
+                <w:rFonts w:ascii="Arial" w:hAnsi="Arial" w:cs="Arial"/>
+              </w:rPr>
+            </w:pPr>
+          </w:p>
+          <w:p>
+            <w:pPr>
+              <w:rPr>
+                <w:rFonts w:ascii="Arial" w:hAnsi="Arial" w:cs="Arial"/>
+              </w:rPr>
+            </w:pPr>
+          </w:p>
+          <w:p>
+            <w:pPr>
+              <w:rPr>
+                <w:rFonts w:ascii="Arial" w:hAnsi="Arial" w:cs="Arial"/>
+              </w:rPr>
+            </w:pPr>
+          </w:p>
+          <w:p>
+            <w:pPr>
+              <w:rPr>
+                <w:rFonts w:ascii="Arial" w:hAnsi="Arial" w:cs="Arial"/>
+              </w:rPr>
+            </w:pPr>
+          </w:p>
+          <w:p>
+            <w:pPr>
+              <w:rPr>
+                <w:rFonts w:ascii="Arial" w:hAnsi="Arial" w:cs="Arial"/>
+              </w:rPr>
+            </w:pPr>
+          </w:p>
+          <w:p>
+            <w:pPr>
+              <w:rPr>
+                <w:rFonts w:ascii="Arial" w:hAnsi="Arial" w:cs="Arial"/>
+              </w:rPr>
+            </w:pPr>
+            <w:r>
+              <w:rPr>
+                <w:rFonts w:ascii="Arial" w:hAnsi="Arial" w:cs="Arial"/>
+                <w:noProof/>
+              </w:rPr>
+              <w:drawing>
+                <wp:anchor distT="0" distB="0" distL="114300" distR="114300" simplePos="0" relativeHeight="251659264" behindDoc="0" locked="0" layoutInCell="1" allowOverlap="1" wp14:anchorId="75715E05" wp14:editId="566280A6">
+                  <wp:simplePos x="0" y="0"/>
+                  <wp:positionH relativeFrom="column">
+                    <wp:posOffset>-3175</wp:posOffset>
+                  </wp:positionH>
+                  <wp:positionV relativeFrom="page">
+                    <wp:posOffset>3395980</wp:posOffset>
+                  </wp:positionV>
+                  <wp:extent cx="3999230" cy="2187575"/>
+                  <wp:effectExtent l="0" t="0" r="1270" b="3175"/>
+                  <wp:wrapNone/>
+                  <wp:docPr id="2" name="Grafik 2"/>
+                  <wp:cNvGraphicFramePr>
+                    <a:graphicFrameLocks xmlns:a="http://schemas.openxmlformats.org/drawingml/2006/main" noChangeAspect="1"/>
+                  </wp:cNvGraphicFramePr>
+                  <a:graphic xmlns:a="http://schemas.openxmlformats.org/drawingml/2006/main">
+                    <a:graphicData uri="http://schemas.openxmlformats.org/drawingml/2006/picture">
+                      <pic:pic xmlns:pic="http://schemas.openxmlformats.org/drawingml/2006/picture">
+                        <pic:nvPicPr>
+                          <pic:cNvPr id="0" name="Picture 2"/>
+                          <pic:cNvPicPr>
+                            <a:picLocks noChangeAspect="1" noChangeArrowheads="1"/>
+                          </pic:cNvPicPr>
+                        </pic:nvPicPr>
+                        <pic:blipFill>
+                          <a:blip r:embed="rId10" cstate="print">
+                            <a:extLst>
+                              <a:ext uri="{28A0092B-C50C-407E-A947-70E740481C1C}">
+                                <a14:useLocalDpi xmlns:a14="http://schemas.microsoft.com/office/drawing/2010/main" val="0"/>
+                              </a:ext>
+                            </a:extLst>
+                          </a:blip>
+                          <a:srcRect/>
+                          <a:stretch>
+                            <a:fillRect/>
+                          </a:stretch>
+                        </pic:blipFill>
+                        <pic:spPr bwMode="auto">
+                          <a:xfrm>
+                            <a:off x="0" y="0"/>
+                            <a:ext cx="3999230" cy="2187575"/>
+                          </a:xfrm>
+                          <a:prstGeom prst="rect">
+                            <a:avLst/>
+                          </a:prstGeom>
+                          <a:noFill/>
+                          <a:ln>
+                            <a:noFill/>
+                          </a:ln>
+                        </pic:spPr>
+                      </pic:pic>
+                    </a:graphicData>
+                  </a:graphic>
+                  <wp14:sizeRelH relativeFrom="margin">
+                    <wp14:pctWidth>0</wp14:pctWidth>
+                  </wp14:sizeRelH>
+                  <wp14:sizeRelV relativeFrom="margin">
+                    <wp14:pctHeight>0</wp14:pctHeight>
+                  </wp14:sizeRelV>
+                </wp:anchor>
+              </w:drawing>
+            </w:r>
           </w:p>
           <w:p>
             <w:pPr>
@@ -1206,19 +1300,6 @@
                 <w:rFonts w:ascii="Arial" w:hAnsi="Arial" w:cs="Arial"/>
               </w:rPr>
             </w:pPr>
-          </w:p>
-          <w:p>
-            <w:pPr>
-              <w:rPr>
-                <w:rFonts w:ascii="Arial" w:hAnsi="Arial" w:cs="Arial"/>
-              </w:rPr>
-            </w:pPr>
-            <w:r>
-              <w:rPr>
-                <w:rFonts w:ascii="Arial" w:hAnsi="Arial" w:cs="Arial"/>
-              </w:rPr>
-              <w:t>Keine</w:t>
-            </w:r>
           </w:p>
           <w:p>
             <w:pPr>
@@ -1554,8 +1635,8 @@
       </w:pPr>
     </w:p>
     <w:sectPr>
-      <w:headerReference w:type="default" r:id="rId9"/>
-      <w:footerReference w:type="default" r:id="rId10"/>
+      <w:headerReference w:type="default" r:id="rId11"/>
+      <w:footerReference w:type="default" r:id="rId12"/>
       <w:pgSz w:w="11906" w:h="16838"/>
       <w:pgMar w:top="1134" w:right="1134" w:bottom="1134" w:left="1134" w:header="709" w:footer="709" w:gutter="0"/>
       <w:cols w:space="708"/>

</xml_diff>

<commit_message>
changed pictures of Kurzfassungen
</commit_message>
<xml_diff>
--- a/Doku/Kurzfassungen/DE.docx
+++ b/Doku/Kurzfassungen/DE.docx
@@ -853,16 +853,16 @@
                 <w:noProof/>
               </w:rPr>
               <w:drawing>
-                <wp:anchor distT="0" distB="0" distL="114300" distR="114300" simplePos="0" relativeHeight="251658240" behindDoc="0" locked="0" layoutInCell="1" allowOverlap="1" wp14:anchorId="326A8034" wp14:editId="69A726CE">
+                <wp:anchor distT="0" distB="0" distL="114300" distR="114300" simplePos="0" relativeHeight="251658240" behindDoc="0" locked="0" layoutInCell="1" allowOverlap="1" wp14:anchorId="326A8034" wp14:editId="76E3E40E">
                   <wp:simplePos x="0" y="0"/>
                   <wp:positionH relativeFrom="column">
-                    <wp:posOffset>697230</wp:posOffset>
+                    <wp:posOffset>929005</wp:posOffset>
                   </wp:positionH>
                   <wp:positionV relativeFrom="page">
-                    <wp:posOffset>71120</wp:posOffset>
+                    <wp:posOffset>76200</wp:posOffset>
                   </wp:positionV>
-                  <wp:extent cx="2597785" cy="3215005"/>
-                  <wp:effectExtent l="0" t="0" r="0" b="4445"/>
+                  <wp:extent cx="2145665" cy="3215005"/>
+                  <wp:effectExtent l="0" t="0" r="6985" b="4445"/>
                   <wp:wrapNone/>
                   <wp:docPr id="1" name="Grafik 1"/>
                   <wp:cNvGraphicFramePr>
@@ -872,7 +872,7 @@
                     <a:graphicData uri="http://schemas.openxmlformats.org/drawingml/2006/picture">
                       <pic:pic xmlns:pic="http://schemas.openxmlformats.org/drawingml/2006/picture">
                         <pic:nvPicPr>
-                          <pic:cNvPr id="0" name="Picture 1"/>
+                          <pic:cNvPr id="1" name="Grafik 1"/>
                           <pic:cNvPicPr>
                             <a:picLocks noChangeAspect="1" noChangeArrowheads="1"/>
                           </pic:cNvPicPr>
@@ -885,7 +885,6 @@
                               </a:ext>
                             </a:extLst>
                           </a:blip>
-                          <a:srcRect/>
                           <a:stretch>
                             <a:fillRect/>
                           </a:stretch>
@@ -893,7 +892,7 @@
                         <pic:spPr bwMode="auto">
                           <a:xfrm>
                             <a:off x="0" y="0"/>
-                            <a:ext cx="2597785" cy="3215005"/>
+                            <a:ext cx="2145665" cy="3215005"/>
                           </a:xfrm>
                           <a:prstGeom prst="rect">
                             <a:avLst/>
@@ -1082,16 +1081,16 @@
                 <w:noProof/>
               </w:rPr>
               <w:drawing>
-                <wp:anchor distT="0" distB="0" distL="114300" distR="114300" simplePos="0" relativeHeight="251659264" behindDoc="0" locked="0" layoutInCell="1" allowOverlap="1" wp14:anchorId="75715E05" wp14:editId="566280A6">
+                <wp:anchor distT="0" distB="0" distL="114300" distR="114300" simplePos="0" relativeHeight="251659264" behindDoc="0" locked="0" layoutInCell="1" allowOverlap="1" wp14:anchorId="75715E05" wp14:editId="12F7C781">
                   <wp:simplePos x="0" y="0"/>
                   <wp:positionH relativeFrom="column">
-                    <wp:posOffset>-3175</wp:posOffset>
+                    <wp:posOffset>358140</wp:posOffset>
                   </wp:positionH>
                   <wp:positionV relativeFrom="page">
-                    <wp:posOffset>3395980</wp:posOffset>
+                    <wp:posOffset>3390900</wp:posOffset>
                   </wp:positionV>
-                  <wp:extent cx="3999230" cy="2187575"/>
-                  <wp:effectExtent l="0" t="0" r="1270" b="3175"/>
+                  <wp:extent cx="3276600" cy="2187575"/>
+                  <wp:effectExtent l="0" t="0" r="0" b="3175"/>
                   <wp:wrapNone/>
                   <wp:docPr id="2" name="Grafik 2"/>
                   <wp:cNvGraphicFramePr>
@@ -1101,7 +1100,7 @@
                     <a:graphicData uri="http://schemas.openxmlformats.org/drawingml/2006/picture">
                       <pic:pic xmlns:pic="http://schemas.openxmlformats.org/drawingml/2006/picture">
                         <pic:nvPicPr>
-                          <pic:cNvPr id="0" name="Picture 2"/>
+                          <pic:cNvPr id="2" name="Grafik 2"/>
                           <pic:cNvPicPr>
                             <a:picLocks noChangeAspect="1" noChangeArrowheads="1"/>
                           </pic:cNvPicPr>
@@ -1114,7 +1113,6 @@
                               </a:ext>
                             </a:extLst>
                           </a:blip>
-                          <a:srcRect/>
                           <a:stretch>
                             <a:fillRect/>
                           </a:stretch>
@@ -1122,7 +1120,7 @@
                         <pic:spPr bwMode="auto">
                           <a:xfrm>
                             <a:off x="0" y="0"/>
-                            <a:ext cx="3999230" cy="2187575"/>
+                            <a:ext cx="3276600" cy="2187575"/>
                           </a:xfrm>
                           <a:prstGeom prst="rect">
                             <a:avLst/>
@@ -2952,6 +2950,15 @@
 </file>
 
 <file path=customXml/item1.xml><?xml version="1.0" encoding="utf-8"?>
+<?mso-contentType ?>
+<FormTemplates xmlns="http://schemas.microsoft.com/sharepoint/v3/contenttype/forms">
+  <Display>DocumentLibraryForm</Display>
+  <Edit>DocumentLibraryForm</Edit>
+  <New>DocumentLibraryForm</New>
+</FormTemplates>
+</file>
+
+<file path=customXml/item2.xml><?xml version="1.0" encoding="utf-8"?>
 <ct:contentTypeSchema xmlns:ct="http://schemas.microsoft.com/office/2006/metadata/contentType" xmlns:ma="http://schemas.microsoft.com/office/2006/metadata/properties/metaAttributes" ct:_="" ma:_="" ma:contentTypeName="Dokument" ma:contentTypeID="0x0101006400F31E4600404AB27DF1E8E4C1976D" ma:contentTypeVersion="7" ma:contentTypeDescription="Ein neues Dokument erstellen." ma:contentTypeScope="" ma:versionID="e7f53d5904023bb822687354369da489">
   <xsd:schema xmlns:xsd="http://www.w3.org/2001/XMLSchema" xmlns:xs="http://www.w3.org/2001/XMLSchema" xmlns:p="http://schemas.microsoft.com/office/2006/metadata/properties" xmlns:ns2="b623ebc9-ca29-4291-af6d-e9e244d20886" xmlns:ns3="266e18d4-c1f5-4c35-81c0-a5bd5a932976" xmlns:ns4="2b846352-25ec-468b-80b8-1fdb116064f3" targetNamespace="http://schemas.microsoft.com/office/2006/metadata/properties" ma:root="true" ma:fieldsID="50818222f5b425170f18ec8617a95edb" ns2:_="" ns3:_="" ns4:_="">
     <xsd:import namespace="b623ebc9-ca29-4291-af6d-e9e244d20886"/>
@@ -3146,15 +3153,6 @@
 </ct:contentTypeSchema>
 </file>
 
-<file path=customXml/item2.xml><?xml version="1.0" encoding="utf-8"?>
-<?mso-contentType ?>
-<FormTemplates xmlns="http://schemas.microsoft.com/sharepoint/v3/contenttype/forms">
-  <Display>DocumentLibraryForm</Display>
-  <Edit>DocumentLibraryForm</Edit>
-  <New>DocumentLibraryForm</New>
-</FormTemplates>
-</file>
-
 <file path=customXml/item3.xml><?xml version="1.0" encoding="utf-8"?>
 <p:properties xmlns:p="http://schemas.microsoft.com/office/2006/metadata/properties" xmlns:xsi="http://www.w3.org/2001/XMLSchema-instance" xmlns:pc="http://schemas.microsoft.com/office/infopath/2007/PartnerControls">
   <documentManagement>
@@ -3167,6 +3165,14 @@
 </file>
 
 <file path=customXml/itemProps1.xml><?xml version="1.0" encoding="utf-8"?>
+<ds:datastoreItem xmlns:ds="http://schemas.openxmlformats.org/officeDocument/2006/customXml" ds:itemID="{64108C0E-58A6-49C0-B8EB-3A23E6E8BEB6}">
+  <ds:schemaRefs>
+    <ds:schemaRef ds:uri="http://schemas.microsoft.com/sharepoint/v3/contenttype/forms"/>
+  </ds:schemaRefs>
+</ds:datastoreItem>
+</file>
+
+<file path=customXml/itemProps2.xml><?xml version="1.0" encoding="utf-8"?>
 <ds:datastoreItem xmlns:ds="http://schemas.openxmlformats.org/officeDocument/2006/customXml" ds:itemID="{7D5C5DE1-DC49-47AA-923D-02629586CC62}">
   <ds:schemaRefs>
     <ds:schemaRef ds:uri="http://schemas.microsoft.com/office/2006/metadata/contentType"/>
@@ -3186,14 +3192,6 @@
 </ds:datastoreItem>
 </file>
 
-<file path=customXml/itemProps2.xml><?xml version="1.0" encoding="utf-8"?>
-<ds:datastoreItem xmlns:ds="http://schemas.openxmlformats.org/officeDocument/2006/customXml" ds:itemID="{64108C0E-58A6-49C0-B8EB-3A23E6E8BEB6}">
-  <ds:schemaRefs>
-    <ds:schemaRef ds:uri="http://schemas.microsoft.com/sharepoint/v3/contenttype/forms"/>
-  </ds:schemaRefs>
-</ds:datastoreItem>
-</file>
-
 <file path=customXml/itemProps3.xml><?xml version="1.0" encoding="utf-8"?>
 <ds:datastoreItem xmlns:ds="http://schemas.openxmlformats.org/officeDocument/2006/customXml" ds:itemID="{ACB6F1C5-23D6-4242-B35A-818A35110EE1}">
   <ds:schemaRefs>

</xml_diff>